<commit_message>
feat: Changed editor from Quill.js to TinyMCE
</commit_message>
<xml_diff>
--- a/client/public/sample.docx
+++ b/client/public/sample.docx
@@ -2,14 +2,6 @@
 <file path=word/document.xml><?xml version="1.0" encoding="utf-8"?>
 <w:document xmlns:wpc="http://schemas.microsoft.com/office/word/2010/wordprocessingCanvas" xmlns:cx="http://schemas.microsoft.com/office/drawing/2014/chartex" xmlns:cx1="http://schemas.microsoft.com/office/drawing/2015/9/8/chartex" xmlns:cx2="http://schemas.microsoft.com/office/drawing/2015/10/21/chartex" xmlns:cx3="http://schemas.microsoft.com/office/drawing/2016/5/9/chartex" xmlns:cx4="http://schemas.microsoft.com/office/drawing/2016/5/10/chartex" xmlns:cx5="http://schemas.microsoft.com/office/drawing/2016/5/11/chartex" xmlns:cx6="http://schemas.microsoft.com/office/drawing/2016/5/12/chartex" xmlns:cx7="http://schemas.microsoft.com/office/drawing/2016/5/13/chartex" xmlns:cx8="http://schemas.microsoft.com/office/drawing/2016/5/14/chartex" xmlns:mc="http://schemas.openxmlformats.org/markup-compatibility/2006" xmlns:aink="http://schemas.microsoft.com/office/drawing/2016/ink" xmlns:am3d="http://schemas.microsoft.com/office/drawing/2017/model3d" xmlns:o="urn:schemas-microsoft-com:office:office" xmlns:oel="http://schemas.microsoft.com/office/2019/extlst" xmlns:r="http://schemas.openxmlformats.org/officeDocument/2006/relationships" xmlns:m="http://schemas.openxmlformats.org/officeDocument/2006/math" xmlns:v="urn:schemas-microsoft-com:vml" xmlns:wp14="http://schemas.microsoft.com/office/word/2010/wordprocessingDrawing" xmlns:wp="http://schemas.openxmlformats.org/drawingml/2006/wordprocessingDrawing" xmlns:w10="urn:schemas-microsoft-com:office:word" xmlns:w="http://schemas.openxmlformats.org/wordprocessingml/2006/main" xmlns:w14="http://schemas.microsoft.com/office/word/2010/wordml" xmlns:w15="http://schemas.microsoft.com/office/word/2012/wordml" xmlns:w16cex="http://schemas.microsoft.com/office/word/2018/wordml/cex" xmlns:w16cid="http://schemas.microsoft.com/office/word/2016/wordml/cid" xmlns:w16="http://schemas.microsoft.com/office/word/2018/wordml" xmlns:w16du="http://schemas.microsoft.com/office/word/2023/wordml/word16du" xmlns:w16sdtdh="http://schemas.microsoft.com/office/word/2020/wordml/sdtdatahash" xmlns:w16sdtfl="http://schemas.microsoft.com/office/word/2024/wordml/sdtformatlock" xmlns:w16se="http://schemas.microsoft.com/office/word/2015/wordml/symex" xmlns:wpg="http://schemas.microsoft.com/office/word/2010/wordprocessingGroup" xmlns:wpi="http://schemas.microsoft.com/office/word/2010/wordprocessingInk" xmlns:wne="http://schemas.microsoft.com/office/word/2006/wordml" xmlns:wps="http://schemas.microsoft.com/office/word/2010/wordprocessingShape" mc:Ignorable="w14 w15 w16se w16cid w16 w16cex w16sdtdh w16sdtfl w16du wp14">
   <w:body>
-    <w:p>
-      <w:pPr>
-        <w:pStyle w:val="Heading1"/>
-      </w:pPr>
-      <w:r>
-        <w:t>Cornell note-taking method</w:t>
-      </w:r>
-    </w:p>
     <w:tbl>
       <w:tblPr>
         <w:tblStyle w:val="TableGrid"/>
@@ -17,87 +9,114 @@
         <w:tblLook w:val="04A0" w:firstRow="1" w:lastRow="0" w:firstColumn="1" w:lastColumn="0" w:noHBand="0" w:noVBand="1"/>
       </w:tblPr>
       <w:tblGrid>
-        <w:gridCol w:w="2965"/>
-        <w:gridCol w:w="6051"/>
+        <w:gridCol w:w="4508"/>
+        <w:gridCol w:w="4508"/>
       </w:tblGrid>
       <w:tr>
         <w:tc>
           <w:tcPr>
-            <w:tcW w:w="2965" w:type="dxa"/>
-            <w:shd w:val="clear" w:color="auto" w:fill="7030A0"/>
+            <w:tcW w:w="4508" w:type="dxa"/>
           </w:tcPr>
           <w:p>
             <w:pPr>
-              <w:tabs>
-                <w:tab w:val="left" w:pos="5550"/>
-                <w:tab w:val="right" w:pos="8800"/>
-              </w:tabs>
-              <w:spacing w:line="600" w:lineRule="auto"/>
-              <w:jc w:val="center"/>
-              <w:rPr>
+              <w:spacing w:line="480" w:lineRule="auto"/>
+              <w:rPr>
+                <w:rFonts w:ascii="Arial" w:hAnsi="Arial" w:cs="Arial"/>
+                <w:sz w:val="24"/>
+                <w:szCs w:val="24"/>
+              </w:rPr>
+            </w:pPr>
+            <w:r>
+              <w:rPr>
+                <w:rFonts w:ascii="Arial" w:hAnsi="Arial" w:cs="Arial"/>
                 <w:b/>
                 <w:bCs/>
-                <w:color w:val="FFFFFF" w:themeColor="background1"/>
-                <w:lang w:val="en-US"/>
-              </w:rPr>
-            </w:pPr>
+                <w:sz w:val="24"/>
+                <w:szCs w:val="24"/>
+              </w:rPr>
+              <w:t>DATE:</w:t>
+            </w:r>
             <w:r>
               <w:rPr>
-                <w:b/>
-                <w:bCs/>
-                <w:color w:val="FFFFFF" w:themeColor="background1"/>
-                <w:lang w:val="en-US"/>
-              </w:rPr>
-              <w:t>Date</w:t>
+                <w:rFonts w:ascii="Arial" w:hAnsi="Arial" w:cs="Arial"/>
+                <w:sz w:val="24"/>
+                <w:szCs w:val="24"/>
+              </w:rPr>
+              <w:t xml:space="preserve"> 01-08-2026</w:t>
             </w:r>
           </w:p>
         </w:tc>
         <w:tc>
           <w:tcPr>
-            <w:tcW w:w="6051" w:type="dxa"/>
-            <w:shd w:val="clear" w:color="auto" w:fill="7030A0"/>
+            <w:tcW w:w="4508" w:type="dxa"/>
           </w:tcPr>
           <w:p>
             <w:pPr>
-              <w:tabs>
-                <w:tab w:val="left" w:pos="5730"/>
-              </w:tabs>
-              <w:spacing w:line="600" w:lineRule="auto"/>
-              <w:ind w:right="2521"/>
-              <w:jc w:val="right"/>
-              <w:rPr>
+              <w:spacing w:line="480" w:lineRule="auto"/>
+              <w:rPr>
+                <w:rFonts w:ascii="Arial" w:hAnsi="Arial" w:cs="Arial"/>
                 <w:b/>
                 <w:bCs/>
-                <w:color w:val="FFFFFF" w:themeColor="background1"/>
-                <w:lang w:val="en-US"/>
+                <w:sz w:val="24"/>
+                <w:szCs w:val="24"/>
               </w:rPr>
             </w:pPr>
             <w:r>
               <w:rPr>
+                <w:rFonts w:ascii="Arial" w:hAnsi="Arial" w:cs="Arial"/>
                 <w:b/>
                 <w:bCs/>
-                <w:color w:val="FFFFFF" w:themeColor="background1"/>
-                <w:lang w:val="en-US"/>
-              </w:rPr>
-              <w:t>Title</w:t>
+                <w:sz w:val="24"/>
+                <w:szCs w:val="24"/>
+              </w:rPr>
+              <w:t>TITLE:</w:t>
+            </w:r>
+            <w:r>
+              <w:rPr>
+                <w:rFonts w:ascii="Arial" w:hAnsi="Arial" w:cs="Arial"/>
+                <w:b/>
+                <w:bCs/>
+                <w:sz w:val="24"/>
+                <w:szCs w:val="24"/>
+              </w:rPr>
+              <w:t xml:space="preserve"> </w:t>
+            </w:r>
+            <w:r>
+              <w:rPr>
+                <w:rFonts w:ascii="Arial" w:hAnsi="Arial" w:cs="Arial"/>
+                <w:sz w:val="24"/>
+                <w:szCs w:val="24"/>
+              </w:rPr>
+              <w:t>Mechanisms and Evidence of Evolution</w:t>
             </w:r>
           </w:p>
         </w:tc>
       </w:tr>
       <w:tr>
-        <w:trPr>
-          <w:trHeight w:val="9350"/>
-        </w:trPr>
         <w:tc>
           <w:tcPr>
-            <w:tcW w:w="2965" w:type="dxa"/>
+            <w:tcW w:w="4508" w:type="dxa"/>
           </w:tcPr>
           <w:p>
             <w:pPr>
-              <w:pStyle w:val="Heading1"/>
+              <w:spacing w:line="480" w:lineRule="auto"/>
+              <w:rPr>
+                <w:rFonts w:ascii="Arial" w:hAnsi="Arial" w:cs="Arial"/>
+                <w:b/>
+                <w:bCs/>
+                <w:sz w:val="24"/>
+                <w:szCs w:val="24"/>
+              </w:rPr>
             </w:pPr>
             <w:r>
-              <w:t>Cue column</w:t>
+              <w:rPr>
+                <w:rFonts w:ascii="Arial" w:hAnsi="Arial" w:cs="Arial"/>
+                <w:b/>
+                <w:bCs/>
+                <w:sz w:val="24"/>
+                <w:szCs w:val="24"/>
+              </w:rPr>
+              <w:t>CUE COLUMN</w:t>
             </w:r>
           </w:p>
           <w:p>
@@ -105,17 +124,22 @@
               <w:pStyle w:val="ListParagraph"/>
               <w:numPr>
                 <w:ilvl w:val="0"/>
-                <w:numId w:val="3"/>
+                <w:numId w:val="5"/>
               </w:numPr>
-              <w:rPr>
-                <w:lang w:val="en-US"/>
+              <w:spacing w:line="480" w:lineRule="auto"/>
+              <w:rPr>
+                <w:rFonts w:ascii="Arial" w:hAnsi="Arial" w:cs="Arial"/>
+                <w:sz w:val="24"/>
+                <w:szCs w:val="24"/>
               </w:rPr>
             </w:pPr>
             <w:r>
               <w:rPr>
-                <w:lang w:val="en-US"/>
-              </w:rPr>
-              <w:t>Most important information</w:t>
+                <w:rFonts w:ascii="Arial" w:hAnsi="Arial" w:cs="Arial"/>
+                <w:sz w:val="24"/>
+                <w:szCs w:val="24"/>
+              </w:rPr>
+              <w:t xml:space="preserve">Natural Selection </w:t>
             </w:r>
           </w:p>
           <w:p>
@@ -123,17 +147,22 @@
               <w:pStyle w:val="ListParagraph"/>
               <w:numPr>
                 <w:ilvl w:val="0"/>
-                <w:numId w:val="3"/>
+                <w:numId w:val="5"/>
               </w:numPr>
-              <w:rPr>
-                <w:lang w:val="en-US"/>
+              <w:spacing w:line="480" w:lineRule="auto"/>
+              <w:rPr>
+                <w:rFonts w:ascii="Arial" w:hAnsi="Arial" w:cs="Arial"/>
+                <w:sz w:val="24"/>
+                <w:szCs w:val="24"/>
               </w:rPr>
             </w:pPr>
             <w:r>
               <w:rPr>
-                <w:lang w:val="en-US"/>
-              </w:rPr>
-              <w:t>Headings</w:t>
+                <w:rFonts w:ascii="Arial" w:hAnsi="Arial" w:cs="Arial"/>
+                <w:sz w:val="24"/>
+                <w:szCs w:val="24"/>
+              </w:rPr>
+              <w:t xml:space="preserve">Mutation </w:t>
             </w:r>
           </w:p>
           <w:p>
@@ -141,740 +170,210 @@
               <w:pStyle w:val="ListParagraph"/>
               <w:numPr>
                 <w:ilvl w:val="0"/>
-                <w:numId w:val="3"/>
+                <w:numId w:val="5"/>
               </w:numPr>
-              <w:rPr>
-                <w:lang w:val="en-US"/>
+              <w:spacing w:line="480" w:lineRule="auto"/>
+              <w:rPr>
+                <w:rFonts w:ascii="Arial" w:hAnsi="Arial" w:cs="Arial"/>
+                <w:sz w:val="24"/>
+                <w:szCs w:val="24"/>
               </w:rPr>
             </w:pPr>
             <w:r>
               <w:rPr>
-                <w:lang w:val="en-US"/>
-              </w:rPr>
-              <w:t>Topics</w:t>
+                <w:rFonts w:ascii="Arial" w:hAnsi="Arial" w:cs="Arial"/>
+                <w:sz w:val="24"/>
+                <w:szCs w:val="24"/>
+              </w:rPr>
+              <w:t xml:space="preserve">Genetic Drift </w:t>
             </w:r>
           </w:p>
           <w:p>
             <w:pPr>
-              <w:rPr>
-                <w:lang w:val="en-US"/>
-              </w:rPr>
-            </w:pPr>
-          </w:p>
-          <w:p>
-            <w:pPr>
-              <w:rPr>
-                <w:lang w:val="en-US"/>
-              </w:rPr>
-            </w:pPr>
-          </w:p>
-          <w:p>
-            <w:pPr>
-              <w:rPr>
-                <w:lang w:val="en-US"/>
-              </w:rPr>
-            </w:pPr>
-          </w:p>
-          <w:p>
-            <w:pPr>
-              <w:rPr>
-                <w:lang w:val="en-US"/>
-              </w:rPr>
-            </w:pPr>
-          </w:p>
-          <w:p>
-            <w:pPr>
-              <w:rPr>
-                <w:lang w:val="en-US"/>
-              </w:rPr>
-            </w:pPr>
-          </w:p>
-          <w:p>
-            <w:pPr>
-              <w:rPr>
-                <w:lang w:val="en-US"/>
-              </w:rPr>
-            </w:pPr>
-          </w:p>
-          <w:p>
-            <w:pPr>
-              <w:rPr>
-                <w:lang w:val="en-US"/>
-              </w:rPr>
-            </w:pPr>
-          </w:p>
-          <w:p>
-            <w:pPr>
-              <w:rPr>
-                <w:lang w:val="en-US"/>
-              </w:rPr>
-            </w:pPr>
-          </w:p>
-          <w:p>
-            <w:pPr>
-              <w:rPr>
-                <w:lang w:val="en-US"/>
-              </w:rPr>
-            </w:pPr>
-          </w:p>
-          <w:p>
-            <w:pPr>
-              <w:rPr>
-                <w:lang w:val="en-US"/>
-              </w:rPr>
-            </w:pPr>
-          </w:p>
-          <w:p>
-            <w:pPr>
-              <w:rPr>
-                <w:lang w:val="en-US"/>
-              </w:rPr>
-            </w:pPr>
-          </w:p>
-          <w:p>
-            <w:pPr>
-              <w:rPr>
-                <w:lang w:val="en-US"/>
-              </w:rPr>
-            </w:pPr>
-          </w:p>
-          <w:p>
-            <w:pPr>
-              <w:rPr>
-                <w:lang w:val="en-US"/>
-              </w:rPr>
-            </w:pPr>
-          </w:p>
-          <w:p>
-            <w:pPr>
-              <w:rPr>
-                <w:lang w:val="en-US"/>
-              </w:rPr>
-            </w:pPr>
-          </w:p>
-          <w:p>
-            <w:pPr>
-              <w:rPr>
-                <w:lang w:val="en-US"/>
-              </w:rPr>
-            </w:pPr>
-          </w:p>
-          <w:p>
-            <w:pPr>
-              <w:rPr>
-                <w:lang w:val="en-US"/>
-              </w:rPr>
-            </w:pPr>
-          </w:p>
-          <w:p>
-            <w:pPr>
-              <w:rPr>
-                <w:lang w:val="en-US"/>
-              </w:rPr>
-            </w:pPr>
-          </w:p>
-          <w:p>
-            <w:pPr>
-              <w:rPr>
-                <w:lang w:val="en-US"/>
-              </w:rPr>
-            </w:pPr>
-          </w:p>
-          <w:p>
-            <w:pPr>
-              <w:rPr>
-                <w:lang w:val="en-US"/>
-              </w:rPr>
-            </w:pPr>
-          </w:p>
-          <w:p>
-            <w:pPr>
-              <w:rPr>
-                <w:lang w:val="en-US"/>
-              </w:rPr>
-            </w:pPr>
-          </w:p>
-          <w:p>
-            <w:pPr>
-              <w:rPr>
-                <w:lang w:val="en-US"/>
+              <w:pStyle w:val="ListParagraph"/>
+              <w:numPr>
+                <w:ilvl w:val="0"/>
+                <w:numId w:val="5"/>
+              </w:numPr>
+              <w:spacing w:line="480" w:lineRule="auto"/>
+              <w:rPr>
+                <w:rFonts w:ascii="Arial" w:hAnsi="Arial" w:cs="Arial"/>
+                <w:sz w:val="24"/>
+                <w:szCs w:val="24"/>
               </w:rPr>
             </w:pPr>
             <w:r>
               <w:rPr>
-                <w:noProof/>
-                <w:lang w:val="en-US"/>
-              </w:rPr>
-              <mc:AlternateContent>
-                <mc:Choice Requires="wps">
-                  <w:drawing>
-                    <wp:anchor distT="0" distB="0" distL="114300" distR="114300" simplePos="0" relativeHeight="251661312" behindDoc="0" locked="0" layoutInCell="1" allowOverlap="1" wp14:anchorId="3EE1E5E1" wp14:editId="60AB695D">
-                      <wp:simplePos x="0" y="0"/>
-                      <wp:positionH relativeFrom="column">
-                        <wp:posOffset>768350</wp:posOffset>
-                      </wp:positionH>
-                      <wp:positionV relativeFrom="paragraph">
-                        <wp:posOffset>155575</wp:posOffset>
-                      </wp:positionV>
-                      <wp:extent cx="182880" cy="1828800"/>
-                      <wp:effectExtent l="0" t="22860" r="0" b="41910"/>
-                      <wp:wrapNone/>
-                      <wp:docPr id="4" name="Arrow: Up-Down 4"/>
-                      <wp:cNvGraphicFramePr/>
-                      <a:graphic xmlns:a="http://schemas.openxmlformats.org/drawingml/2006/main">
-                        <a:graphicData uri="http://schemas.microsoft.com/office/word/2010/wordprocessingShape">
-                          <wps:wsp>
-                            <wps:cNvSpPr/>
-                            <wps:spPr>
-                              <a:xfrm rot="5400000">
-                                <a:off x="0" y="0"/>
-                                <a:ext cx="182880" cy="1828800"/>
-                              </a:xfrm>
-                              <a:prstGeom prst="upDownArrow">
-                                <a:avLst/>
-                              </a:prstGeom>
-                              <a:solidFill>
-                                <a:srgbClr val="7030A0"/>
-                              </a:solidFill>
-                            </wps:spPr>
-                            <wps:style>
-                              <a:lnRef idx="2">
-                                <a:schemeClr val="accent1">
-                                  <a:shade val="50000"/>
-                                </a:schemeClr>
-                              </a:lnRef>
-                              <a:fillRef idx="1">
-                                <a:schemeClr val="accent1"/>
-                              </a:fillRef>
-                              <a:effectRef idx="0">
-                                <a:schemeClr val="accent1"/>
-                              </a:effectRef>
-                              <a:fontRef idx="minor">
-                                <a:schemeClr val="lt1"/>
-                              </a:fontRef>
-                            </wps:style>
-                            <wps:bodyPr rot="0" spcFirstLastPara="0" vertOverflow="overflow" horzOverflow="overflow" vert="horz" wrap="square" lIns="91440" tIns="45720" rIns="91440" bIns="45720" numCol="1" spcCol="0" rtlCol="0" fromWordArt="0" anchor="ctr" anchorCtr="0" forceAA="0" compatLnSpc="1">
-                              <a:prstTxWarp prst="textNoShape">
-                                <a:avLst/>
-                              </a:prstTxWarp>
-                              <a:noAutofit/>
-                            </wps:bodyPr>
-                          </wps:wsp>
-                        </a:graphicData>
-                      </a:graphic>
-                      <wp14:sizeRelH relativeFrom="margin">
-                        <wp14:pctWidth>0</wp14:pctWidth>
-                      </wp14:sizeRelH>
-                      <wp14:sizeRelV relativeFrom="margin">
-                        <wp14:pctHeight>0</wp14:pctHeight>
-                      </wp14:sizeRelV>
-                    </wp:anchor>
-                  </w:drawing>
-                </mc:Choice>
-                <mc:Fallback>
-                  <w:pict>
-                    <v:shapetype w14:anchorId="02A1475B" id="_x0000_t70" coordsize="21600,21600" o:spt="70" adj="5400,4320" path="m10800,l21600@0@3@0@3@2,21600@2,10800,21600,0@2@1@2@1@0,0@0xe">
-                      <v:stroke joinstyle="miter"/>
-                      <v:formulas>
-                        <v:f eqn="val #1"/>
-                        <v:f eqn="val #0"/>
-                        <v:f eqn="sum 21600 0 #1"/>
-                        <v:f eqn="sum 21600 0 #0"/>
-                        <v:f eqn="prod #1 #0 10800"/>
-                        <v:f eqn="sum #1 0 @4"/>
-                        <v:f eqn="sum 21600 0 @5"/>
-                      </v:formulas>
-                      <v:path o:connecttype="custom" o:connectlocs="10800,0;0,@0;@1,10800;0,@2;10800,21600;21600,@2;@3,10800;21600,@0" o:connectangles="270,180,180,180,90,0,0,0" textboxrect="@1,@5,@3,@6"/>
-                      <v:handles>
-                        <v:h position="#0,#1" xrange="0,10800" yrange="0,10800"/>
-                      </v:handles>
-                    </v:shapetype>
-                    <v:shape id="Arrow: Up-Down 4" o:spid="_x0000_s1026" type="#_x0000_t70" style="position:absolute;margin-left:60.5pt;margin-top:12.25pt;width:14.4pt;height:2in;rotation:90;z-index:251661312;visibility:visible;mso-wrap-style:square;mso-width-percent:0;mso-height-percent:0;mso-wrap-distance-left:9pt;mso-wrap-distance-top:0;mso-wrap-distance-right:9pt;mso-wrap-distance-bottom:0;mso-position-horizontal:absolute;mso-position-horizontal-relative:text;mso-position-vertical:absolute;mso-position-vertical-relative:text;mso-width-percent:0;mso-height-percent:0;mso-width-relative:margin;mso-height-relative:margin;v-text-anchor:middle" o:gfxdata="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" adj=",1080" fillcolor="#7030a0" strokecolor="#1f3763 [1604]" strokeweight="1pt"/>
-                  </w:pict>
-                </mc:Fallback>
-              </mc:AlternateContent>
+                <w:rFonts w:ascii="Arial" w:hAnsi="Arial" w:cs="Arial"/>
+                <w:sz w:val="24"/>
+                <w:szCs w:val="24"/>
+              </w:rPr>
+              <w:t xml:space="preserve">Gene Flow </w:t>
             </w:r>
           </w:p>
           <w:p>
             <w:pPr>
-              <w:rPr>
-                <w:lang w:val="en-US"/>
-              </w:rPr>
-            </w:pPr>
-          </w:p>
-          <w:p>
-            <w:pPr>
-              <w:rPr>
-                <w:lang w:val="en-US"/>
-              </w:rPr>
-            </w:pPr>
-          </w:p>
-          <w:p>
-            <w:pPr>
-              <w:rPr>
-                <w:lang w:val="en-US"/>
-              </w:rPr>
-            </w:pPr>
-          </w:p>
-          <w:p>
-            <w:pPr>
-              <w:jc w:val="center"/>
-              <w:rPr>
-                <w:lang w:val="en-US"/>
+              <w:pStyle w:val="ListParagraph"/>
+              <w:numPr>
+                <w:ilvl w:val="0"/>
+                <w:numId w:val="5"/>
+              </w:numPr>
+              <w:spacing w:line="480" w:lineRule="auto"/>
+              <w:rPr>
+                <w:rFonts w:ascii="Arial" w:hAnsi="Arial" w:cs="Arial"/>
+                <w:sz w:val="24"/>
+                <w:szCs w:val="24"/>
               </w:rPr>
             </w:pPr>
             <w:r>
               <w:rPr>
-                <w:lang w:val="en-US"/>
-              </w:rPr>
-              <w:t>1/3</w:t>
+                <w:rFonts w:ascii="Arial" w:hAnsi="Arial" w:cs="Arial"/>
+                <w:sz w:val="24"/>
+                <w:szCs w:val="24"/>
+              </w:rPr>
+              <w:t>Extinction</w:t>
             </w:r>
           </w:p>
         </w:tc>
         <w:tc>
           <w:tcPr>
-            <w:tcW w:w="6051" w:type="dxa"/>
+            <w:tcW w:w="4508" w:type="dxa"/>
           </w:tcPr>
           <w:p>
             <w:pPr>
-              <w:pStyle w:val="Heading1"/>
-              <w:spacing w:line="276" w:lineRule="auto"/>
-              <w:jc w:val="both"/>
+              <w:spacing w:line="480" w:lineRule="auto"/>
+              <w:rPr>
+                <w:rFonts w:ascii="Arial" w:hAnsi="Arial" w:cs="Arial"/>
+                <w:b/>
+                <w:bCs/>
+                <w:sz w:val="24"/>
+                <w:szCs w:val="24"/>
+              </w:rPr>
             </w:pPr>
             <w:r>
-              <w:t>Notes column</w:t>
+              <w:rPr>
+                <w:rFonts w:ascii="Arial" w:hAnsi="Arial" w:cs="Arial"/>
+                <w:b/>
+                <w:bCs/>
+                <w:sz w:val="24"/>
+                <w:szCs w:val="24"/>
+              </w:rPr>
+              <w:t>NOTES COLUMN</w:t>
             </w:r>
           </w:p>
           <w:p>
             <w:pPr>
-              <w:spacing w:line="276" w:lineRule="auto"/>
-              <w:jc w:val="both"/>
-              <w:rPr>
-                <w:lang w:val="en-US"/>
+              <w:pStyle w:val="ListParagraph"/>
+              <w:numPr>
+                <w:ilvl w:val="0"/>
+                <w:numId w:val="7"/>
+              </w:numPr>
+              <w:spacing w:line="480" w:lineRule="auto"/>
+              <w:rPr>
+                <w:rFonts w:ascii="Arial" w:hAnsi="Arial" w:cs="Arial"/>
+                <w:sz w:val="24"/>
+                <w:szCs w:val="24"/>
               </w:rPr>
             </w:pPr>
             <w:r>
               <w:rPr>
-                <w:lang w:val="en-US"/>
-              </w:rPr>
-              <w:t>1. Record: During the lecture, use the notetaking column to record the lecture using</w:t>
+                <w:rFonts w:ascii="Arial" w:hAnsi="Arial" w:cs="Arial"/>
+                <w:sz w:val="24"/>
+                <w:szCs w:val="24"/>
+              </w:rPr>
+              <w:t xml:space="preserve">Natural Selection: A process by which organisms with advantageous traits are more likely to survive and reproduce. </w:t>
             </w:r>
           </w:p>
           <w:p>
             <w:pPr>
-              <w:spacing w:line="276" w:lineRule="auto"/>
-              <w:jc w:val="both"/>
-              <w:rPr>
-                <w:lang w:val="en-US"/>
+              <w:pStyle w:val="ListParagraph"/>
+              <w:numPr>
+                <w:ilvl w:val="0"/>
+                <w:numId w:val="7"/>
+              </w:numPr>
+              <w:spacing w:line="480" w:lineRule="auto"/>
+              <w:rPr>
+                <w:rFonts w:ascii="Arial" w:hAnsi="Arial" w:cs="Arial"/>
+                <w:sz w:val="24"/>
+                <w:szCs w:val="24"/>
               </w:rPr>
             </w:pPr>
             <w:r>
               <w:rPr>
-                <w:lang w:val="en-US"/>
-              </w:rPr>
-              <w:t>short sentences.</w:t>
+                <w:rFonts w:ascii="Arial" w:hAnsi="Arial" w:cs="Arial"/>
+                <w:sz w:val="24"/>
+                <w:szCs w:val="24"/>
+              </w:rPr>
+              <w:t>Mutation: Changes in the DNA sequence of an organism.</w:t>
             </w:r>
           </w:p>
           <w:p>
             <w:pPr>
-              <w:spacing w:line="276" w:lineRule="auto"/>
-              <w:jc w:val="both"/>
-              <w:rPr>
-                <w:lang w:val="en-US"/>
+              <w:pStyle w:val="ListParagraph"/>
+              <w:numPr>
+                <w:ilvl w:val="0"/>
+                <w:numId w:val="7"/>
+              </w:numPr>
+              <w:spacing w:line="480" w:lineRule="auto"/>
+              <w:rPr>
+                <w:rFonts w:ascii="Arial" w:hAnsi="Arial" w:cs="Arial"/>
+                <w:sz w:val="24"/>
+                <w:szCs w:val="24"/>
               </w:rPr>
             </w:pPr>
             <w:r>
               <w:rPr>
-                <w:lang w:val="en-US"/>
-              </w:rPr>
-              <w:t>2. Questions: After class, formulate questions</w:t>
-            </w:r>
-            <w:r>
-              <w:rPr>
-                <w:lang w:val="en-US"/>
-              </w:rPr>
-              <w:t xml:space="preserve"> </w:t>
-            </w:r>
-            <w:r>
-              <w:rPr>
-                <w:lang w:val="en-US"/>
-              </w:rPr>
-              <w:t>based on the notes in the note-taking</w:t>
-            </w:r>
-            <w:r>
-              <w:rPr>
-                <w:lang w:val="en-US"/>
-              </w:rPr>
-              <w:t xml:space="preserve"> </w:t>
-            </w:r>
-            <w:r>
-              <w:rPr>
-                <w:lang w:val="en-US"/>
-              </w:rPr>
-              <w:t>column.</w:t>
-            </w:r>
-            <w:r>
-              <w:rPr>
-                <w:lang w:val="en-US"/>
-              </w:rPr>
-              <w:t xml:space="preserve"> </w:t>
-            </w:r>
-            <w:r>
-              <w:rPr>
-                <w:lang w:val="en-US"/>
-              </w:rPr>
-              <w:t>Writing questions helps to clarify meanings,</w:t>
-            </w:r>
-            <w:r>
-              <w:rPr>
-                <w:lang w:val="en-US"/>
-              </w:rPr>
-              <w:t xml:space="preserve"> </w:t>
-            </w:r>
-            <w:r>
-              <w:rPr>
-                <w:lang w:val="en-US"/>
-              </w:rPr>
-              <w:t>reveal relationships, establish continuity, and</w:t>
-            </w:r>
-            <w:r>
-              <w:rPr>
-                <w:lang w:val="en-US"/>
-              </w:rPr>
-              <w:t xml:space="preserve"> </w:t>
-            </w:r>
-            <w:r>
-              <w:rPr>
-                <w:lang w:val="en-US"/>
-              </w:rPr>
-              <w:t>strengthen memory. Also, the writing of</w:t>
-            </w:r>
-            <w:r>
-              <w:rPr>
-                <w:lang w:val="en-US"/>
-              </w:rPr>
-              <w:t xml:space="preserve"> </w:t>
-            </w:r>
-            <w:r>
-              <w:rPr>
-                <w:lang w:val="en-US"/>
-              </w:rPr>
-              <w:t>questions sets up a perfect stage for exam</w:t>
-            </w:r>
-            <w:r>
-              <w:rPr>
-                <w:lang w:val="en-US"/>
-              </w:rPr>
-              <w:t xml:space="preserve"> </w:t>
-            </w:r>
-            <w:r>
-              <w:rPr>
-                <w:lang w:val="en-US"/>
-              </w:rPr>
-              <w:t>studying later.</w:t>
+                <w:rFonts w:ascii="Arial" w:hAnsi="Arial" w:cs="Arial"/>
+                <w:sz w:val="24"/>
+                <w:szCs w:val="24"/>
+              </w:rPr>
+              <w:t>Genetic Drift: Changes in the frequency of a gene in a population due to chance events.</w:t>
             </w:r>
           </w:p>
           <w:p>
             <w:pPr>
-              <w:spacing w:line="276" w:lineRule="auto"/>
-              <w:jc w:val="both"/>
-              <w:rPr>
-                <w:lang w:val="en-US"/>
+              <w:pStyle w:val="ListParagraph"/>
+              <w:numPr>
+                <w:ilvl w:val="0"/>
+                <w:numId w:val="7"/>
+              </w:numPr>
+              <w:spacing w:line="480" w:lineRule="auto"/>
+              <w:rPr>
+                <w:rFonts w:ascii="Arial" w:hAnsi="Arial" w:cs="Arial"/>
+                <w:sz w:val="24"/>
+                <w:szCs w:val="24"/>
               </w:rPr>
             </w:pPr>
             <w:r>
               <w:rPr>
-                <w:lang w:val="en-US"/>
-              </w:rPr>
-              <w:t>3. Recite: Cover the note-taking column with a</w:t>
-            </w:r>
-            <w:r>
-              <w:rPr>
-                <w:lang w:val="en-US"/>
-              </w:rPr>
-              <w:t xml:space="preserve"> </w:t>
-            </w:r>
-            <w:r>
-              <w:rPr>
-                <w:lang w:val="en-US"/>
-              </w:rPr>
-              <w:t>sheet of paper. Then, looking at the</w:t>
-            </w:r>
-            <w:r>
-              <w:rPr>
-                <w:lang w:val="en-US"/>
-              </w:rPr>
-              <w:t xml:space="preserve"> </w:t>
-            </w:r>
-            <w:r>
-              <w:rPr>
-                <w:lang w:val="en-US"/>
-              </w:rPr>
-              <w:t>questions or cue-words in the questions and</w:t>
-            </w:r>
-            <w:r>
-              <w:rPr>
-                <w:lang w:val="en-US"/>
-              </w:rPr>
-              <w:t xml:space="preserve"> </w:t>
-            </w:r>
-            <w:r>
-              <w:rPr>
-                <w:lang w:val="en-US"/>
-              </w:rPr>
-              <w:t>cue column only, say aloud, in your own</w:t>
-            </w:r>
-            <w:r>
-              <w:rPr>
-                <w:lang w:val="en-US"/>
-              </w:rPr>
-              <w:t xml:space="preserve"> </w:t>
-            </w:r>
-            <w:r>
-              <w:rPr>
-                <w:lang w:val="en-US"/>
-              </w:rPr>
-              <w:t>words, the answers to the questions, facts, or</w:t>
-            </w:r>
-            <w:r>
-              <w:rPr>
-                <w:lang w:val="en-US"/>
-              </w:rPr>
-              <w:t xml:space="preserve"> </w:t>
-            </w:r>
-            <w:r>
-              <w:rPr>
-                <w:lang w:val="en-US"/>
-              </w:rPr>
-              <w:t>ideas indicated by the cue-words.</w:t>
+                <w:rFonts w:ascii="Arial" w:hAnsi="Arial" w:cs="Arial"/>
+                <w:sz w:val="24"/>
+                <w:szCs w:val="24"/>
+              </w:rPr>
+              <w:t xml:space="preserve">Gene Flow: The movement of genetic traits from one population to another. </w:t>
             </w:r>
           </w:p>
           <w:p>
             <w:pPr>
-              <w:spacing w:line="276" w:lineRule="auto"/>
-              <w:jc w:val="both"/>
-              <w:rPr>
-                <w:lang w:val="en-US"/>
+              <w:pStyle w:val="ListParagraph"/>
+              <w:numPr>
+                <w:ilvl w:val="0"/>
+                <w:numId w:val="7"/>
+              </w:numPr>
+              <w:spacing w:line="480" w:lineRule="auto"/>
+              <w:rPr>
+                <w:rFonts w:ascii="Arial" w:hAnsi="Arial" w:cs="Arial"/>
+                <w:sz w:val="24"/>
+                <w:szCs w:val="24"/>
               </w:rPr>
             </w:pPr>
             <w:r>
               <w:rPr>
-                <w:noProof/>
-                <w:lang w:val="en-US"/>
-              </w:rPr>
-              <mc:AlternateContent>
-                <mc:Choice Requires="wps">
-                  <w:drawing>
-                    <wp:anchor distT="0" distB="0" distL="114300" distR="114300" simplePos="0" relativeHeight="251663360" behindDoc="0" locked="0" layoutInCell="1" allowOverlap="1" wp14:anchorId="3EE1E5E3" wp14:editId="5F73E709">
-                      <wp:simplePos x="0" y="0"/>
-                      <wp:positionH relativeFrom="column">
-                        <wp:posOffset>1763395</wp:posOffset>
-                      </wp:positionH>
-                      <wp:positionV relativeFrom="paragraph">
-                        <wp:posOffset>493053</wp:posOffset>
-                      </wp:positionV>
-                      <wp:extent cx="182880" cy="3752850"/>
-                      <wp:effectExtent l="0" t="13335" r="0" b="32385"/>
-                      <wp:wrapNone/>
-                      <wp:docPr id="5" name="Arrow: Up-Down 5"/>
-                      <wp:cNvGraphicFramePr/>
-                      <a:graphic xmlns:a="http://schemas.openxmlformats.org/drawingml/2006/main">
-                        <a:graphicData uri="http://schemas.microsoft.com/office/word/2010/wordprocessingShape">
-                          <wps:wsp>
-                            <wps:cNvSpPr/>
-                            <wps:spPr>
-                              <a:xfrm rot="5400000">
-                                <a:off x="0" y="0"/>
-                                <a:ext cx="182880" cy="3752850"/>
-                              </a:xfrm>
-                              <a:prstGeom prst="upDownArrow">
-                                <a:avLst/>
-                              </a:prstGeom>
-                              <a:solidFill>
-                                <a:srgbClr val="7030A0"/>
-                              </a:solidFill>
-                            </wps:spPr>
-                            <wps:style>
-                              <a:lnRef idx="2">
-                                <a:schemeClr val="accent1">
-                                  <a:shade val="50000"/>
-                                </a:schemeClr>
-                              </a:lnRef>
-                              <a:fillRef idx="1">
-                                <a:schemeClr val="accent1"/>
-                              </a:fillRef>
-                              <a:effectRef idx="0">
-                                <a:schemeClr val="accent1"/>
-                              </a:effectRef>
-                              <a:fontRef idx="minor">
-                                <a:schemeClr val="lt1"/>
-                              </a:fontRef>
-                            </wps:style>
-                            <wps:bodyPr rot="0" spcFirstLastPara="0" vertOverflow="overflow" horzOverflow="overflow" vert="horz" wrap="square" lIns="91440" tIns="45720" rIns="91440" bIns="45720" numCol="1" spcCol="0" rtlCol="0" fromWordArt="0" anchor="b" anchorCtr="0" forceAA="0" compatLnSpc="1">
-                              <a:prstTxWarp prst="textNoShape">
-                                <a:avLst/>
-                              </a:prstTxWarp>
-                              <a:noAutofit/>
-                            </wps:bodyPr>
-                          </wps:wsp>
-                        </a:graphicData>
-                      </a:graphic>
-                      <wp14:sizeRelH relativeFrom="margin">
-                        <wp14:pctWidth>0</wp14:pctWidth>
-                      </wp14:sizeRelH>
-                      <wp14:sizeRelV relativeFrom="margin">
-                        <wp14:pctHeight>0</wp14:pctHeight>
-                      </wp14:sizeRelV>
-                    </wp:anchor>
-                  </w:drawing>
-                </mc:Choice>
-                <mc:Fallback>
-                  <w:pict>
-                    <v:shape w14:anchorId="7A78536D" id="Arrow: Up-Down 5" o:spid="_x0000_s1026" type="#_x0000_t70" style="position:absolute;margin-left:138.85pt;margin-top:38.8pt;width:14.4pt;height:295.5pt;rotation:90;z-index:251663360;visibility:visible;mso-wrap-style:square;mso-width-percent:0;mso-height-percent:0;mso-wrap-distance-left:9pt;mso-wrap-distance-top:0;mso-wrap-distance-right:9pt;mso-wrap-distance-bottom:0;mso-position-horizontal:absolute;mso-position-horizontal-relative:text;mso-position-vertical:absolute;mso-position-vertical-relative:text;mso-width-percent:0;mso-height-percent:0;mso-width-relative:margin;mso-height-relative:margin;v-text-anchor:bottom" o:gfxdata="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" adj=",526" fillcolor="#7030a0" strokecolor="#1f3763 [1604]" strokeweight="1pt"/>
-                  </w:pict>
-                </mc:Fallback>
-              </mc:AlternateContent>
-            </w:r>
-            <w:r>
-              <w:rPr>
-                <w:lang w:val="en-US"/>
-              </w:rPr>
-              <w:t>4. Reflect: Reflect on the material by asking</w:t>
-            </w:r>
-            <w:r>
-              <w:rPr>
-                <w:lang w:val="en-US"/>
-              </w:rPr>
-              <w:t xml:space="preserve"> </w:t>
-            </w:r>
-            <w:r>
-              <w:rPr>
-                <w:lang w:val="en-US"/>
-              </w:rPr>
-              <w:t>yourself questions, for example: “What’s the</w:t>
-            </w:r>
-            <w:r>
-              <w:rPr>
-                <w:lang w:val="en-US"/>
-              </w:rPr>
-              <w:t xml:space="preserve"> </w:t>
-            </w:r>
-            <w:r>
-              <w:rPr>
-                <w:lang w:val="en-US"/>
-              </w:rPr>
-              <w:t>significance of these facts?”, “What principle</w:t>
-            </w:r>
-            <w:r>
-              <w:rPr>
-                <w:lang w:val="en-US"/>
-              </w:rPr>
-              <w:t xml:space="preserve"> </w:t>
-            </w:r>
-            <w:r>
-              <w:rPr>
-                <w:lang w:val="en-US"/>
-              </w:rPr>
-              <w:t>are they based on?”, “How can I apply</w:t>
-            </w:r>
-            <w:r>
-              <w:rPr>
-                <w:lang w:val="en-US"/>
-              </w:rPr>
-              <w:t xml:space="preserve"> </w:t>
-            </w:r>
-            <w:r>
-              <w:rPr>
-                <w:lang w:val="en-US"/>
-              </w:rPr>
-              <w:t>them?”, “How do they fit in with what I</w:t>
-            </w:r>
-            <w:r>
-              <w:rPr>
-                <w:lang w:val="en-US"/>
-              </w:rPr>
-              <w:t xml:space="preserve"> </w:t>
-            </w:r>
-            <w:r>
-              <w:rPr>
-                <w:lang w:val="en-US"/>
-              </w:rPr>
-              <w:t>already know? What’s beyond them?”</w:t>
-            </w:r>
-          </w:p>
-          <w:p>
-            <w:pPr>
-              <w:spacing w:line="276" w:lineRule="auto"/>
-              <w:jc w:val="both"/>
-              <w:rPr>
-                <w:lang w:val="en-US"/>
-              </w:rPr>
-            </w:pPr>
-            <w:r>
-              <w:rPr>
-                <w:lang w:val="en-US"/>
-              </w:rPr>
-              <w:t>5. Review: Spend at least ten minutes every</w:t>
-            </w:r>
-            <w:r>
-              <w:rPr>
-                <w:lang w:val="en-US"/>
-              </w:rPr>
-              <w:t xml:space="preserve"> </w:t>
-            </w:r>
-            <w:r>
-              <w:rPr>
-                <w:lang w:val="en-US"/>
-              </w:rPr>
-              <w:t>week reviewing all your previous notes. If</w:t>
-            </w:r>
-            <w:r>
-              <w:rPr>
-                <w:lang w:val="en-US"/>
-              </w:rPr>
-              <w:t xml:space="preserve"> </w:t>
-            </w:r>
-            <w:r>
-              <w:rPr>
-                <w:lang w:val="en-US"/>
-              </w:rPr>
-              <w:t>you do, you’ll retain a great deal for current</w:t>
-            </w:r>
-            <w:r>
-              <w:rPr>
-                <w:lang w:val="en-US"/>
-              </w:rPr>
-              <w:t xml:space="preserve"> </w:t>
-            </w:r>
-            <w:r>
-              <w:rPr>
-                <w:lang w:val="en-US"/>
-              </w:rPr>
-              <w:t>use, as well as, for the exam.</w:t>
-            </w:r>
-          </w:p>
-          <w:p>
-            <w:pPr>
-              <w:spacing w:line="276" w:lineRule="auto"/>
-              <w:jc w:val="both"/>
-              <w:rPr>
-                <w:lang w:val="en-US"/>
-              </w:rPr>
-            </w:pPr>
-          </w:p>
-          <w:p>
-            <w:pPr>
-              <w:spacing w:line="276" w:lineRule="auto"/>
-              <w:jc w:val="center"/>
-              <w:rPr>
-                <w:lang w:val="en-US"/>
-              </w:rPr>
-            </w:pPr>
-            <w:r>
-              <w:rPr>
-                <w:lang w:val="en-US"/>
-              </w:rPr>
-              <w:t>2/3</w:t>
+                <w:rFonts w:ascii="Arial" w:hAnsi="Arial" w:cs="Arial"/>
+                <w:sz w:val="24"/>
+                <w:szCs w:val="24"/>
+              </w:rPr>
+              <w:t>Extinction: The process by which a species becomes extinct.</w:t>
             </w:r>
           </w:p>
         </w:tc>
@@ -887,255 +386,57 @@
           </w:tcPr>
           <w:p>
             <w:pPr>
-              <w:pStyle w:val="Heading1"/>
+              <w:spacing w:line="480" w:lineRule="auto"/>
+              <w:rPr>
+                <w:rFonts w:ascii="Arial" w:hAnsi="Arial" w:cs="Arial"/>
+                <w:b/>
+                <w:bCs/>
+                <w:sz w:val="24"/>
+                <w:szCs w:val="24"/>
+              </w:rPr>
             </w:pPr>
             <w:r>
               <w:rPr>
-                <w:noProof/>
-              </w:rPr>
-              <mc:AlternateContent>
-                <mc:Choice Requires="wps">
-                  <w:drawing>
-                    <wp:anchor distT="45720" distB="45720" distL="114300" distR="114300" simplePos="0" relativeHeight="251667456" behindDoc="0" locked="0" layoutInCell="1" allowOverlap="1" wp14:anchorId="3EE1E5E5" wp14:editId="3EE1E5E6">
-                      <wp:simplePos x="0" y="0"/>
-                      <wp:positionH relativeFrom="column">
-                        <wp:posOffset>299720</wp:posOffset>
-                      </wp:positionH>
-                      <wp:positionV relativeFrom="paragraph">
-                        <wp:posOffset>381000</wp:posOffset>
-                      </wp:positionV>
-                      <wp:extent cx="847725" cy="390525"/>
-                      <wp:effectExtent l="0" t="0" r="9525" b="9525"/>
-                      <wp:wrapSquare wrapText="bothSides"/>
-                      <wp:docPr id="217" name="Text Box 2"/>
-                      <wp:cNvGraphicFramePr>
-                        <a:graphicFrameLocks xmlns:a="http://schemas.openxmlformats.org/drawingml/2006/main"/>
-                      </wp:cNvGraphicFramePr>
-                      <a:graphic xmlns:a="http://schemas.openxmlformats.org/drawingml/2006/main">
-                        <a:graphicData uri="http://schemas.microsoft.com/office/word/2010/wordprocessingShape">
-                          <wps:wsp>
-                            <wps:cNvSpPr txBox="1">
-                              <a:spLocks noChangeArrowheads="1"/>
-                            </wps:cNvSpPr>
-                            <wps:spPr bwMode="auto">
-                              <a:xfrm>
-                                <a:off x="0" y="0"/>
-                                <a:ext cx="847725" cy="390525"/>
-                              </a:xfrm>
-                              <a:prstGeom prst="rect">
-                                <a:avLst/>
-                              </a:prstGeom>
-                              <a:solidFill>
-                                <a:srgbClr val="FFFFFF"/>
-                              </a:solidFill>
-                              <a:ln w="9525">
-                                <a:noFill/>
-                                <a:miter lim="800000"/>
-                                <a:headEnd/>
-                                <a:tailEnd/>
-                              </a:ln>
-                            </wps:spPr>
-                            <wps:txbx>
-                              <w:txbxContent>
-                                <w:p>
-                                  <w:pPr>
-                                    <w:rPr>
-                                      <w:lang w:val="en-US"/>
-                                    </w:rPr>
-                                  </w:pPr>
-                                  <w:r>
-                                    <w:rPr>
-                                      <w:lang w:val="en-US"/>
-                                    </w:rPr>
-                                    <w:t>+/- 8cm</w:t>
-                                  </w:r>
-                                </w:p>
-                              </w:txbxContent>
-                            </wps:txbx>
-                            <wps:bodyPr rot="0" vert="horz" wrap="square" lIns="91440" tIns="45720" rIns="91440" bIns="45720" anchor="t" anchorCtr="0">
-                              <a:noAutofit/>
-                            </wps:bodyPr>
-                          </wps:wsp>
-                        </a:graphicData>
-                      </a:graphic>
-                      <wp14:sizeRelH relativeFrom="margin">
-                        <wp14:pctWidth>0</wp14:pctWidth>
-                      </wp14:sizeRelH>
-                      <wp14:sizeRelV relativeFrom="margin">
-                        <wp14:pctHeight>0</wp14:pctHeight>
-                      </wp14:sizeRelV>
-                    </wp:anchor>
-                  </w:drawing>
-                </mc:Choice>
-                <mc:Fallback>
-                  <w:pict>
-                    <v:shapetype w14:anchorId="3EE1E5E5" id="_x0000_t202" coordsize="21600,21600" o:spt="202" path="m,l,21600r21600,l21600,xe">
-                      <v:stroke joinstyle="miter"/>
-                      <v:path gradientshapeok="t" o:connecttype="rect"/>
-                    </v:shapetype>
-                    <v:shape id="Text Box 2" o:spid="_x0000_s1026" type="#_x0000_t202" style="position:absolute;margin-left:23.6pt;margin-top:30pt;width:66.75pt;height:30.75pt;z-index:251667456;visibility:visible;mso-wrap-style:square;mso-width-percent:0;mso-height-percent:0;mso-wrap-distance-left:9pt;mso-wrap-distance-top:3.6pt;mso-wrap-distance-right:9pt;mso-wrap-distance-bottom:3.6pt;mso-position-horizontal:absolute;mso-position-horizontal-relative:text;mso-position-vertical:absolute;mso-position-vertical-relative:text;mso-width-percent:0;mso-height-percent:0;mso-width-relative:margin;mso-height-relative:margin;v-text-anchor:top" o:gfxdata="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" stroked="f">
-                      <v:textbox>
-                        <w:txbxContent>
-                          <w:p>
-                            <w:pPr>
-                              <w:rPr>
-                                <w:lang w:val="en-US"/>
-                              </w:rPr>
-                            </w:pPr>
-                            <w:r>
-                              <w:rPr>
-                                <w:lang w:val="en-US"/>
-                              </w:rPr>
-                              <w:t>+/- 8cm</w:t>
-                            </w:r>
-                          </w:p>
-                        </w:txbxContent>
-                      </v:textbox>
-                      <w10:wrap type="square"/>
-                    </v:shape>
-                  </w:pict>
-                </mc:Fallback>
-              </mc:AlternateContent>
-            </w:r>
-            <w:r>
-              <w:rPr>
-                <w:noProof/>
-              </w:rPr>
-              <mc:AlternateContent>
-                <mc:Choice Requires="wps">
-                  <w:drawing>
-                    <wp:anchor distT="0" distB="0" distL="114300" distR="114300" simplePos="0" relativeHeight="251665408" behindDoc="0" locked="0" layoutInCell="1" allowOverlap="1" wp14:anchorId="3EE1E5E7" wp14:editId="4A3FDA8C">
-                      <wp:simplePos x="0" y="0"/>
-                      <wp:positionH relativeFrom="column">
-                        <wp:posOffset>23495</wp:posOffset>
-                      </wp:positionH>
-                      <wp:positionV relativeFrom="paragraph">
-                        <wp:posOffset>33655</wp:posOffset>
-                      </wp:positionV>
-                      <wp:extent cx="182880" cy="1000125"/>
-                      <wp:effectExtent l="19050" t="19050" r="45720" b="47625"/>
-                      <wp:wrapNone/>
-                      <wp:docPr id="6" name="Arrow: Up-Down 6"/>
-                      <wp:cNvGraphicFramePr/>
-                      <a:graphic xmlns:a="http://schemas.openxmlformats.org/drawingml/2006/main">
-                        <a:graphicData uri="http://schemas.microsoft.com/office/word/2010/wordprocessingShape">
-                          <wps:wsp>
-                            <wps:cNvSpPr/>
-                            <wps:spPr>
-                              <a:xfrm>
-                                <a:off x="0" y="0"/>
-                                <a:ext cx="182880" cy="1000125"/>
-                              </a:xfrm>
-                              <a:prstGeom prst="upDownArrow">
-                                <a:avLst/>
-                              </a:prstGeom>
-                              <a:solidFill>
-                                <a:srgbClr val="7030A0"/>
-                              </a:solidFill>
-                            </wps:spPr>
-                            <wps:style>
-                              <a:lnRef idx="2">
-                                <a:schemeClr val="accent1">
-                                  <a:shade val="50000"/>
-                                </a:schemeClr>
-                              </a:lnRef>
-                              <a:fillRef idx="1">
-                                <a:schemeClr val="accent1"/>
-                              </a:fillRef>
-                              <a:effectRef idx="0">
-                                <a:schemeClr val="accent1"/>
-                              </a:effectRef>
-                              <a:fontRef idx="minor">
-                                <a:schemeClr val="lt1"/>
-                              </a:fontRef>
-                            </wps:style>
-                            <wps:bodyPr rot="0" spcFirstLastPara="0" vertOverflow="overflow" horzOverflow="overflow" vert="horz" wrap="square" lIns="91440" tIns="45720" rIns="91440" bIns="45720" numCol="1" spcCol="0" rtlCol="0" fromWordArt="0" anchor="ctr" anchorCtr="0" forceAA="0" compatLnSpc="1">
-                              <a:prstTxWarp prst="textNoShape">
-                                <a:avLst/>
-                              </a:prstTxWarp>
-                              <a:noAutofit/>
-                            </wps:bodyPr>
-                          </wps:wsp>
-                        </a:graphicData>
-                      </a:graphic>
-                      <wp14:sizeRelH relativeFrom="margin">
-                        <wp14:pctWidth>0</wp14:pctWidth>
-                      </wp14:sizeRelH>
-                      <wp14:sizeRelV relativeFrom="margin">
-                        <wp14:pctHeight>0</wp14:pctHeight>
-                      </wp14:sizeRelV>
-                    </wp:anchor>
-                  </w:drawing>
-                </mc:Choice>
-                <mc:Fallback>
-                  <w:pict>
-                    <v:shape w14:anchorId="02C7615A" id="Arrow: Up-Down 6" o:spid="_x0000_s1026" type="#_x0000_t70" style="position:absolute;margin-left:1.85pt;margin-top:2.65pt;width:14.4pt;height:78.75pt;z-index:251665408;visibility:visible;mso-wrap-style:square;mso-width-percent:0;mso-height-percent:0;mso-wrap-distance-left:9pt;mso-wrap-distance-top:0;mso-wrap-distance-right:9pt;mso-wrap-distance-bottom:0;mso-position-horizontal:absolute;mso-position-horizontal-relative:text;mso-position-vertical:absolute;mso-position-vertical-relative:text;mso-width-percent:0;mso-height-percent:0;mso-width-relative:margin;mso-height-relative:margin;v-text-anchor:middle" o:gfxdata="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" adj=",1975" fillcolor="#7030a0" strokecolor="#1f3763 [1604]" strokeweight="1pt"/>
-                  </w:pict>
-                </mc:Fallback>
-              </mc:AlternateContent>
-            </w:r>
-            <w:r>
-              <w:t>Summary</w:t>
+                <w:rFonts w:ascii="Arial" w:hAnsi="Arial" w:cs="Arial"/>
+                <w:b/>
+                <w:bCs/>
+                <w:sz w:val="24"/>
+                <w:szCs w:val="24"/>
+              </w:rPr>
+              <w:t>SUMMARY</w:t>
             </w:r>
           </w:p>
           <w:p>
             <w:pPr>
-              <w:ind w:left="2130"/>
-              <w:rPr>
-                <w:lang w:val="en-US"/>
+              <w:spacing w:line="480" w:lineRule="auto"/>
+              <w:jc w:val="both"/>
+              <w:rPr>
+                <w:rFonts w:ascii="Arial" w:hAnsi="Arial" w:cs="Arial"/>
+                <w:sz w:val="24"/>
+                <w:szCs w:val="24"/>
               </w:rPr>
             </w:pPr>
             <w:r>
-              <w:t>U</w:t>
+              <w:rPr>
+                <w:rFonts w:ascii="Arial" w:hAnsi="Arial" w:cs="Arial"/>
+                <w:sz w:val="24"/>
+                <w:szCs w:val="24"/>
+              </w:rPr>
+              <w:t>The main mechanisms and evidence of evolution include natural selection, mutation, genetic drift, gene flow, and extinction. These processes shape populations over time, leading to adaptation and the formation of new species. The evidence supporting evolution includes fossil records, transitional fossils, comparative anatomy, and molecular biology. Understanding these mechanisms and evidence is crucial for appreciating the diversity and unity of life on Earth.</w:t>
             </w:r>
-            <w:r>
-              <w:t>se this space at the bottom of each page to summarise the notes on that page.</w:t>
-            </w:r>
-          </w:p>
-          <w:p>
-            <w:pPr>
-              <w:rPr>
-                <w:lang w:val="en-US"/>
-              </w:rPr>
-            </w:pPr>
           </w:p>
         </w:tc>
       </w:tr>
     </w:tbl>
     <w:p>
       <w:pPr>
+        <w:spacing w:line="480" w:lineRule="auto"/>
         <w:rPr>
-          <w:lang w:val="en-US"/>
+          <w:rFonts w:ascii="Arial" w:hAnsi="Arial" w:cs="Arial"/>
+          <w:sz w:val="24"/>
+          <w:szCs w:val="24"/>
         </w:rPr>
       </w:pPr>
-    </w:p>
-    <w:p>
-      <w:pPr>
-        <w:rPr>
-          <w:lang w:val="en-US"/>
-        </w:rPr>
-      </w:pPr>
-      <w:r>
-        <w:rPr>
-          <w:lang w:val="en-US"/>
-        </w:rPr>
-        <w:t xml:space="preserve">Sourced from </w:t>
-      </w:r>
-      <w:hyperlink r:id="rId5" w:history="1">
-        <w:r>
-          <w:rPr>
-            <w:rStyle w:val="Hyperlink"/>
-            <w:lang w:val="en-US"/>
-          </w:rPr>
-          <w:t>http://onlineresources.blogs.auckland.ac.nz/cornell-note-taking-method-word-doc/</w:t>
-        </w:r>
-      </w:hyperlink>
-      <w:r>
-        <w:rPr>
-          <w:lang w:val="en-US"/>
-        </w:rPr>
-        <w:t xml:space="preserve"> </w:t>
-      </w:r>
     </w:p>
     <w:sectPr>
       <w:pgSz w:w="11906" w:h="16838"/>
@@ -1352,6 +653,119 @@
     </w:lvl>
   </w:abstractNum>
   <w:abstractNum w:abstractNumId="2" w15:restartNumberingAfterBreak="0">
+    <w:nsid w:val="1E2D60A2"/>
+    <w:multiLevelType w:val="hybridMultilevel"/>
+    <w:tmpl w:val="BE7ABFDC"/>
+    <w:lvl w:ilvl="0" w:tplc="04090001">
+      <w:start w:val="1"/>
+      <w:numFmt w:val="bullet"/>
+      <w:lvlText w:val=""/>
+      <w:lvlJc w:val="left"/>
+      <w:pPr>
+        <w:ind w:left="720" w:hanging="360"/>
+      </w:pPr>
+      <w:rPr>
+        <w:rFonts w:ascii="Symbol" w:hAnsi="Symbol" w:hint="default"/>
+      </w:rPr>
+    </w:lvl>
+    <w:lvl w:ilvl="1" w:tplc="04090003" w:tentative="1">
+      <w:start w:val="1"/>
+      <w:numFmt w:val="bullet"/>
+      <w:lvlText w:val="o"/>
+      <w:lvlJc w:val="left"/>
+      <w:pPr>
+        <w:ind w:left="1440" w:hanging="360"/>
+      </w:pPr>
+      <w:rPr>
+        <w:rFonts w:ascii="Courier New" w:hAnsi="Courier New" w:cs="Courier New" w:hint="default"/>
+      </w:rPr>
+    </w:lvl>
+    <w:lvl w:ilvl="2" w:tplc="04090005" w:tentative="1">
+      <w:start w:val="1"/>
+      <w:numFmt w:val="bullet"/>
+      <w:lvlText w:val=""/>
+      <w:lvlJc w:val="left"/>
+      <w:pPr>
+        <w:ind w:left="2160" w:hanging="360"/>
+      </w:pPr>
+      <w:rPr>
+        <w:rFonts w:ascii="Wingdings" w:hAnsi="Wingdings" w:hint="default"/>
+      </w:rPr>
+    </w:lvl>
+    <w:lvl w:ilvl="3" w:tplc="04090001" w:tentative="1">
+      <w:start w:val="1"/>
+      <w:numFmt w:val="bullet"/>
+      <w:lvlText w:val=""/>
+      <w:lvlJc w:val="left"/>
+      <w:pPr>
+        <w:ind w:left="2880" w:hanging="360"/>
+      </w:pPr>
+      <w:rPr>
+        <w:rFonts w:ascii="Symbol" w:hAnsi="Symbol" w:hint="default"/>
+      </w:rPr>
+    </w:lvl>
+    <w:lvl w:ilvl="4" w:tplc="04090003" w:tentative="1">
+      <w:start w:val="1"/>
+      <w:numFmt w:val="bullet"/>
+      <w:lvlText w:val="o"/>
+      <w:lvlJc w:val="left"/>
+      <w:pPr>
+        <w:ind w:left="3600" w:hanging="360"/>
+      </w:pPr>
+      <w:rPr>
+        <w:rFonts w:ascii="Courier New" w:hAnsi="Courier New" w:cs="Courier New" w:hint="default"/>
+      </w:rPr>
+    </w:lvl>
+    <w:lvl w:ilvl="5" w:tplc="04090005" w:tentative="1">
+      <w:start w:val="1"/>
+      <w:numFmt w:val="bullet"/>
+      <w:lvlText w:val=""/>
+      <w:lvlJc w:val="left"/>
+      <w:pPr>
+        <w:ind w:left="4320" w:hanging="360"/>
+      </w:pPr>
+      <w:rPr>
+        <w:rFonts w:ascii="Wingdings" w:hAnsi="Wingdings" w:hint="default"/>
+      </w:rPr>
+    </w:lvl>
+    <w:lvl w:ilvl="6" w:tplc="04090001" w:tentative="1">
+      <w:start w:val="1"/>
+      <w:numFmt w:val="bullet"/>
+      <w:lvlText w:val=""/>
+      <w:lvlJc w:val="left"/>
+      <w:pPr>
+        <w:ind w:left="5040" w:hanging="360"/>
+      </w:pPr>
+      <w:rPr>
+        <w:rFonts w:ascii="Symbol" w:hAnsi="Symbol" w:hint="default"/>
+      </w:rPr>
+    </w:lvl>
+    <w:lvl w:ilvl="7" w:tplc="04090003" w:tentative="1">
+      <w:start w:val="1"/>
+      <w:numFmt w:val="bullet"/>
+      <w:lvlText w:val="o"/>
+      <w:lvlJc w:val="left"/>
+      <w:pPr>
+        <w:ind w:left="5760" w:hanging="360"/>
+      </w:pPr>
+      <w:rPr>
+        <w:rFonts w:ascii="Courier New" w:hAnsi="Courier New" w:cs="Courier New" w:hint="default"/>
+      </w:rPr>
+    </w:lvl>
+    <w:lvl w:ilvl="8" w:tplc="04090005" w:tentative="1">
+      <w:start w:val="1"/>
+      <w:numFmt w:val="bullet"/>
+      <w:lvlText w:val=""/>
+      <w:lvlJc w:val="left"/>
+      <w:pPr>
+        <w:ind w:left="6480" w:hanging="360"/>
+      </w:pPr>
+      <w:rPr>
+        <w:rFonts w:ascii="Wingdings" w:hAnsi="Wingdings" w:hint="default"/>
+      </w:rPr>
+    </w:lvl>
+  </w:abstractNum>
+  <w:abstractNum w:abstractNumId="3" w15:restartNumberingAfterBreak="0">
     <w:nsid w:val="21963A7A"/>
     <w:multiLevelType w:val="hybridMultilevel"/>
     <w:tmpl w:val="2D0A2D24"/>
@@ -1464,14 +878,317 @@
       </w:rPr>
     </w:lvl>
   </w:abstractNum>
+  <w:abstractNum w:abstractNumId="4" w15:restartNumberingAfterBreak="0">
+    <w:nsid w:val="239673B9"/>
+    <w:multiLevelType w:val="hybridMultilevel"/>
+    <w:tmpl w:val="FD343F4C"/>
+    <w:lvl w:ilvl="0" w:tplc="0409000F">
+      <w:start w:val="1"/>
+      <w:numFmt w:val="decimal"/>
+      <w:lvlText w:val="%1."/>
+      <w:lvlJc w:val="left"/>
+      <w:pPr>
+        <w:ind w:left="720" w:hanging="360"/>
+      </w:pPr>
+      <w:rPr>
+        <w:rFonts w:hint="default"/>
+      </w:rPr>
+    </w:lvl>
+    <w:lvl w:ilvl="1" w:tplc="04090019" w:tentative="1">
+      <w:start w:val="1"/>
+      <w:numFmt w:val="lowerLetter"/>
+      <w:lvlText w:val="%2."/>
+      <w:lvlJc w:val="left"/>
+      <w:pPr>
+        <w:ind w:left="1440" w:hanging="360"/>
+      </w:pPr>
+    </w:lvl>
+    <w:lvl w:ilvl="2" w:tplc="0409001B" w:tentative="1">
+      <w:start w:val="1"/>
+      <w:numFmt w:val="lowerRoman"/>
+      <w:lvlText w:val="%3."/>
+      <w:lvlJc w:val="right"/>
+      <w:pPr>
+        <w:ind w:left="2160" w:hanging="180"/>
+      </w:pPr>
+    </w:lvl>
+    <w:lvl w:ilvl="3" w:tplc="0409000F" w:tentative="1">
+      <w:start w:val="1"/>
+      <w:numFmt w:val="decimal"/>
+      <w:lvlText w:val="%4."/>
+      <w:lvlJc w:val="left"/>
+      <w:pPr>
+        <w:ind w:left="2880" w:hanging="360"/>
+      </w:pPr>
+    </w:lvl>
+    <w:lvl w:ilvl="4" w:tplc="04090019" w:tentative="1">
+      <w:start w:val="1"/>
+      <w:numFmt w:val="lowerLetter"/>
+      <w:lvlText w:val="%5."/>
+      <w:lvlJc w:val="left"/>
+      <w:pPr>
+        <w:ind w:left="3600" w:hanging="360"/>
+      </w:pPr>
+    </w:lvl>
+    <w:lvl w:ilvl="5" w:tplc="0409001B" w:tentative="1">
+      <w:start w:val="1"/>
+      <w:numFmt w:val="lowerRoman"/>
+      <w:lvlText w:val="%6."/>
+      <w:lvlJc w:val="right"/>
+      <w:pPr>
+        <w:ind w:left="4320" w:hanging="180"/>
+      </w:pPr>
+    </w:lvl>
+    <w:lvl w:ilvl="6" w:tplc="0409000F" w:tentative="1">
+      <w:start w:val="1"/>
+      <w:numFmt w:val="decimal"/>
+      <w:lvlText w:val="%7."/>
+      <w:lvlJc w:val="left"/>
+      <w:pPr>
+        <w:ind w:left="5040" w:hanging="360"/>
+      </w:pPr>
+    </w:lvl>
+    <w:lvl w:ilvl="7" w:tplc="04090019" w:tentative="1">
+      <w:start w:val="1"/>
+      <w:numFmt w:val="lowerLetter"/>
+      <w:lvlText w:val="%8."/>
+      <w:lvlJc w:val="left"/>
+      <w:pPr>
+        <w:ind w:left="5760" w:hanging="360"/>
+      </w:pPr>
+    </w:lvl>
+    <w:lvl w:ilvl="8" w:tplc="0409001B" w:tentative="1">
+      <w:start w:val="1"/>
+      <w:numFmt w:val="lowerRoman"/>
+      <w:lvlText w:val="%9."/>
+      <w:lvlJc w:val="right"/>
+      <w:pPr>
+        <w:ind w:left="6480" w:hanging="180"/>
+      </w:pPr>
+    </w:lvl>
+  </w:abstractNum>
+  <w:abstractNum w:abstractNumId="5" w15:restartNumberingAfterBreak="0">
+    <w:nsid w:val="31012E2C"/>
+    <w:multiLevelType w:val="hybridMultilevel"/>
+    <w:tmpl w:val="11A4073E"/>
+    <w:lvl w:ilvl="0" w:tplc="04090001">
+      <w:start w:val="1"/>
+      <w:numFmt w:val="bullet"/>
+      <w:lvlText w:val=""/>
+      <w:lvlJc w:val="left"/>
+      <w:pPr>
+        <w:ind w:left="720" w:hanging="360"/>
+      </w:pPr>
+      <w:rPr>
+        <w:rFonts w:ascii="Symbol" w:hAnsi="Symbol" w:hint="default"/>
+      </w:rPr>
+    </w:lvl>
+    <w:lvl w:ilvl="1" w:tplc="04090003" w:tentative="1">
+      <w:start w:val="1"/>
+      <w:numFmt w:val="bullet"/>
+      <w:lvlText w:val="o"/>
+      <w:lvlJc w:val="left"/>
+      <w:pPr>
+        <w:ind w:left="1440" w:hanging="360"/>
+      </w:pPr>
+      <w:rPr>
+        <w:rFonts w:ascii="Courier New" w:hAnsi="Courier New" w:cs="Courier New" w:hint="default"/>
+      </w:rPr>
+    </w:lvl>
+    <w:lvl w:ilvl="2" w:tplc="04090005" w:tentative="1">
+      <w:start w:val="1"/>
+      <w:numFmt w:val="bullet"/>
+      <w:lvlText w:val=""/>
+      <w:lvlJc w:val="left"/>
+      <w:pPr>
+        <w:ind w:left="2160" w:hanging="360"/>
+      </w:pPr>
+      <w:rPr>
+        <w:rFonts w:ascii="Wingdings" w:hAnsi="Wingdings" w:hint="default"/>
+      </w:rPr>
+    </w:lvl>
+    <w:lvl w:ilvl="3" w:tplc="04090001" w:tentative="1">
+      <w:start w:val="1"/>
+      <w:numFmt w:val="bullet"/>
+      <w:lvlText w:val=""/>
+      <w:lvlJc w:val="left"/>
+      <w:pPr>
+        <w:ind w:left="2880" w:hanging="360"/>
+      </w:pPr>
+      <w:rPr>
+        <w:rFonts w:ascii="Symbol" w:hAnsi="Symbol" w:hint="default"/>
+      </w:rPr>
+    </w:lvl>
+    <w:lvl w:ilvl="4" w:tplc="04090003" w:tentative="1">
+      <w:start w:val="1"/>
+      <w:numFmt w:val="bullet"/>
+      <w:lvlText w:val="o"/>
+      <w:lvlJc w:val="left"/>
+      <w:pPr>
+        <w:ind w:left="3600" w:hanging="360"/>
+      </w:pPr>
+      <w:rPr>
+        <w:rFonts w:ascii="Courier New" w:hAnsi="Courier New" w:cs="Courier New" w:hint="default"/>
+      </w:rPr>
+    </w:lvl>
+    <w:lvl w:ilvl="5" w:tplc="04090005" w:tentative="1">
+      <w:start w:val="1"/>
+      <w:numFmt w:val="bullet"/>
+      <w:lvlText w:val=""/>
+      <w:lvlJc w:val="left"/>
+      <w:pPr>
+        <w:ind w:left="4320" w:hanging="360"/>
+      </w:pPr>
+      <w:rPr>
+        <w:rFonts w:ascii="Wingdings" w:hAnsi="Wingdings" w:hint="default"/>
+      </w:rPr>
+    </w:lvl>
+    <w:lvl w:ilvl="6" w:tplc="04090001" w:tentative="1">
+      <w:start w:val="1"/>
+      <w:numFmt w:val="bullet"/>
+      <w:lvlText w:val=""/>
+      <w:lvlJc w:val="left"/>
+      <w:pPr>
+        <w:ind w:left="5040" w:hanging="360"/>
+      </w:pPr>
+      <w:rPr>
+        <w:rFonts w:ascii="Symbol" w:hAnsi="Symbol" w:hint="default"/>
+      </w:rPr>
+    </w:lvl>
+    <w:lvl w:ilvl="7" w:tplc="04090003" w:tentative="1">
+      <w:start w:val="1"/>
+      <w:numFmt w:val="bullet"/>
+      <w:lvlText w:val="o"/>
+      <w:lvlJc w:val="left"/>
+      <w:pPr>
+        <w:ind w:left="5760" w:hanging="360"/>
+      </w:pPr>
+      <w:rPr>
+        <w:rFonts w:ascii="Courier New" w:hAnsi="Courier New" w:cs="Courier New" w:hint="default"/>
+      </w:rPr>
+    </w:lvl>
+    <w:lvl w:ilvl="8" w:tplc="04090005" w:tentative="1">
+      <w:start w:val="1"/>
+      <w:numFmt w:val="bullet"/>
+      <w:lvlText w:val=""/>
+      <w:lvlJc w:val="left"/>
+      <w:pPr>
+        <w:ind w:left="6480" w:hanging="360"/>
+      </w:pPr>
+      <w:rPr>
+        <w:rFonts w:ascii="Wingdings" w:hAnsi="Wingdings" w:hint="default"/>
+      </w:rPr>
+    </w:lvl>
+  </w:abstractNum>
+  <w:abstractNum w:abstractNumId="6" w15:restartNumberingAfterBreak="0">
+    <w:nsid w:val="7FF93CC6"/>
+    <w:multiLevelType w:val="hybridMultilevel"/>
+    <w:tmpl w:val="DA0A2BC8"/>
+    <w:lvl w:ilvl="0" w:tplc="0409000F">
+      <w:start w:val="1"/>
+      <w:numFmt w:val="decimal"/>
+      <w:lvlText w:val="%1."/>
+      <w:lvlJc w:val="left"/>
+      <w:pPr>
+        <w:ind w:left="720" w:hanging="360"/>
+      </w:pPr>
+      <w:rPr>
+        <w:rFonts w:hint="default"/>
+      </w:rPr>
+    </w:lvl>
+    <w:lvl w:ilvl="1" w:tplc="04090019" w:tentative="1">
+      <w:start w:val="1"/>
+      <w:numFmt w:val="lowerLetter"/>
+      <w:lvlText w:val="%2."/>
+      <w:lvlJc w:val="left"/>
+      <w:pPr>
+        <w:ind w:left="1440" w:hanging="360"/>
+      </w:pPr>
+    </w:lvl>
+    <w:lvl w:ilvl="2" w:tplc="0409001B" w:tentative="1">
+      <w:start w:val="1"/>
+      <w:numFmt w:val="lowerRoman"/>
+      <w:lvlText w:val="%3."/>
+      <w:lvlJc w:val="right"/>
+      <w:pPr>
+        <w:ind w:left="2160" w:hanging="180"/>
+      </w:pPr>
+    </w:lvl>
+    <w:lvl w:ilvl="3" w:tplc="0409000F" w:tentative="1">
+      <w:start w:val="1"/>
+      <w:numFmt w:val="decimal"/>
+      <w:lvlText w:val="%4."/>
+      <w:lvlJc w:val="left"/>
+      <w:pPr>
+        <w:ind w:left="2880" w:hanging="360"/>
+      </w:pPr>
+    </w:lvl>
+    <w:lvl w:ilvl="4" w:tplc="04090019" w:tentative="1">
+      <w:start w:val="1"/>
+      <w:numFmt w:val="lowerLetter"/>
+      <w:lvlText w:val="%5."/>
+      <w:lvlJc w:val="left"/>
+      <w:pPr>
+        <w:ind w:left="3600" w:hanging="360"/>
+      </w:pPr>
+    </w:lvl>
+    <w:lvl w:ilvl="5" w:tplc="0409001B" w:tentative="1">
+      <w:start w:val="1"/>
+      <w:numFmt w:val="lowerRoman"/>
+      <w:lvlText w:val="%6."/>
+      <w:lvlJc w:val="right"/>
+      <w:pPr>
+        <w:ind w:left="4320" w:hanging="180"/>
+      </w:pPr>
+    </w:lvl>
+    <w:lvl w:ilvl="6" w:tplc="0409000F" w:tentative="1">
+      <w:start w:val="1"/>
+      <w:numFmt w:val="decimal"/>
+      <w:lvlText w:val="%7."/>
+      <w:lvlJc w:val="left"/>
+      <w:pPr>
+        <w:ind w:left="5040" w:hanging="360"/>
+      </w:pPr>
+    </w:lvl>
+    <w:lvl w:ilvl="7" w:tplc="04090019" w:tentative="1">
+      <w:start w:val="1"/>
+      <w:numFmt w:val="lowerLetter"/>
+      <w:lvlText w:val="%8."/>
+      <w:lvlJc w:val="left"/>
+      <w:pPr>
+        <w:ind w:left="5760" w:hanging="360"/>
+      </w:pPr>
+    </w:lvl>
+    <w:lvl w:ilvl="8" w:tplc="0409001B" w:tentative="1">
+      <w:start w:val="1"/>
+      <w:numFmt w:val="lowerRoman"/>
+      <w:lvlText w:val="%9."/>
+      <w:lvlJc w:val="right"/>
+      <w:pPr>
+        <w:ind w:left="6480" w:hanging="180"/>
+      </w:pPr>
+    </w:lvl>
+  </w:abstractNum>
   <w:num w:numId="1" w16cid:durableId="2078358815">
-    <w:abstractNumId w:val="2"/>
+    <w:abstractNumId w:val="3"/>
   </w:num>
   <w:num w:numId="2" w16cid:durableId="1942764137">
     <w:abstractNumId w:val="0"/>
   </w:num>
   <w:num w:numId="3" w16cid:durableId="542669345">
     <w:abstractNumId w:val="1"/>
+  </w:num>
+  <w:num w:numId="4" w16cid:durableId="815948669">
+    <w:abstractNumId w:val="6"/>
+  </w:num>
+  <w:num w:numId="5" w16cid:durableId="1472017288">
+    <w:abstractNumId w:val="5"/>
+  </w:num>
+  <w:num w:numId="6" w16cid:durableId="1955332188">
+    <w:abstractNumId w:val="4"/>
+  </w:num>
+  <w:num w:numId="7" w16cid:durableId="1034580089">
+    <w:abstractNumId w:val="2"/>
   </w:num>
 </w:numbering>
 </file>
@@ -1928,7 +1645,6 @@
   <w:style w:type="character" w:default="1" w:styleId="DefaultParagraphFont">
     <w:name w:val="Default Paragraph Font"/>
     <w:uiPriority w:val="1"/>
-    <w:semiHidden/>
     <w:unhideWhenUsed/>
   </w:style>
   <w:style w:type="table" w:default="1" w:styleId="TableNormal">

</xml_diff>